<commit_message>
add veridical trials in blocks
</commit_message>
<xml_diff>
--- a/docs/protocol.docx
+++ b/docs/protocol.docx
@@ -3,6 +3,64 @@
 <w:document xmlns:wpc="http://schemas.microsoft.com/office/word/2010/wordprocessingCanvas" xmlns:cx="http://schemas.microsoft.com/office/drawing/2014/chartex" xmlns:cx1="http://schemas.microsoft.com/office/drawing/2015/9/8/chartex" xmlns:cx2="http://schemas.microsoft.com/office/drawing/2015/10/21/chartex" xmlns:cx3="http://schemas.microsoft.com/office/drawing/2016/5/9/chartex" xmlns:cx4="http://schemas.microsoft.com/office/drawing/2016/5/10/chartex" xmlns:cx5="http://schemas.microsoft.com/office/drawing/2016/5/11/chartex" xmlns:cx6="http://schemas.microsoft.com/office/drawing/2016/5/12/chartex" xmlns:cx7="http://schemas.microsoft.com/office/drawing/2016/5/13/chartex" xmlns:cx8="http://schemas.microsoft.com/office/drawing/2016/5/14/chartex" xmlns:mc="http://schemas.openxmlformats.org/markup-compatibility/2006" xmlns:aink="http://schemas.microsoft.com/office/drawing/2016/ink" xmlns:am3d="http://schemas.microsoft.com/office/drawing/2017/model3d" xmlns:o="urn:schemas-microsoft-com:office:office" xmlns:oel="http://schemas.microsoft.com/office/2019/extlst" xmlns:r="http://schemas.openxmlformats.org/officeDocument/2006/relationships" xmlns:m="http://schemas.openxmlformats.org/officeDocument/2006/math" xmlns:v="urn:schemas-microsoft-com:vml" xmlns:wp14="http://schemas.microsoft.com/office/word/2010/wordprocessingDrawing" xmlns:wp="http://schemas.openxmlformats.org/drawingml/2006/wordprocessingDrawing" xmlns:w10="urn:schemas-microsoft-com:office:word" xmlns:w="http://schemas.openxmlformats.org/wordprocessingml/2006/main" xmlns:w14="http://schemas.microsoft.com/office/word/2010/wordml" xmlns:w15="http://schemas.microsoft.com/office/word/2012/wordml" xmlns:w16cex="http://schemas.microsoft.com/office/word/2018/wordml/cex" xmlns:w16cid="http://schemas.microsoft.com/office/word/2016/wordml/cid" xmlns:w16="http://schemas.microsoft.com/office/word/2018/wordml" xmlns:w16sdtdh="http://schemas.microsoft.com/office/word/2020/wordml/sdtdatahash" xmlns:w16se="http://schemas.microsoft.com/office/word/2015/wordml/symex" xmlns:wpg="http://schemas.microsoft.com/office/word/2010/wordprocessingGroup" xmlns:wpi="http://schemas.microsoft.com/office/word/2010/wordprocessingInk" xmlns:wne="http://schemas.microsoft.com/office/word/2006/wordml" xmlns:wps="http://schemas.microsoft.com/office/word/2010/wordprocessingShape" mc:Ignorable="w14 w15 w16se w16cid w16 w16cex w16sdtdh wp14">
   <w:body>
     <w:p>
+      <w:pPr>
+        <w:pStyle w:val="Heading1"/>
+      </w:pPr>
+      <w:r>
+        <w:rPr>
+          <w:noProof/>
+        </w:rPr>
+        <w:drawing>
+          <wp:inline distT="0" distB="0" distL="0" distR="0" wp14:anchorId="196751C2" wp14:editId="411345CA">
+            <wp:extent cx="5404513" cy="2420794"/>
+            <wp:effectExtent l="0" t="0" r="0" b="0"/>
+            <wp:docPr id="1227495565" name="Picture 1"/>
+            <wp:cNvGraphicFramePr>
+              <a:graphicFrameLocks xmlns:a="http://schemas.openxmlformats.org/drawingml/2006/main" noChangeAspect="1"/>
+            </wp:cNvGraphicFramePr>
+            <a:graphic xmlns:a="http://schemas.openxmlformats.org/drawingml/2006/main">
+              <a:graphicData uri="http://schemas.openxmlformats.org/drawingml/2006/picture">
+                <pic:pic xmlns:pic="http://schemas.openxmlformats.org/drawingml/2006/picture">
+                  <pic:nvPicPr>
+                    <pic:cNvPr id="0" name="Picture 17"/>
+                    <pic:cNvPicPr>
+                      <a:picLocks noChangeAspect="1" noChangeArrowheads="1"/>
+                    </pic:cNvPicPr>
+                  </pic:nvPicPr>
+                  <pic:blipFill>
+                    <a:blip r:embed="rId5" cstate="print">
+                      <a:extLst>
+                        <a:ext uri="{28A0092B-C50C-407E-A947-70E740481C1C}">
+                          <a14:useLocalDpi xmlns:a14="http://schemas.microsoft.com/office/drawing/2010/main" val="0"/>
+                        </a:ext>
+                      </a:extLst>
+                    </a:blip>
+                    <a:srcRect/>
+                    <a:stretch>
+                      <a:fillRect/>
+                    </a:stretch>
+                  </pic:blipFill>
+                  <pic:spPr bwMode="auto">
+                    <a:xfrm>
+                      <a:off x="0" y="0"/>
+                      <a:ext cx="5444635" cy="2438765"/>
+                    </a:xfrm>
+                    <a:prstGeom prst="rect">
+                      <a:avLst/>
+                    </a:prstGeom>
+                    <a:noFill/>
+                  </pic:spPr>
+                </pic:pic>
+              </a:graphicData>
+            </a:graphic>
+          </wp:inline>
+        </w:drawing>
+      </w:r>
+    </w:p>
+    <w:p>
+      <w:pPr>
+        <w:pStyle w:val="Heading1"/>
+      </w:pPr>
       <w:r>
         <w:t>Protocol</w:t>
       </w:r>
@@ -12,11 +70,210 @@
         <w:pStyle w:val="ListParagraph"/>
         <w:numPr>
           <w:ilvl w:val="0"/>
-          <w:numId w:val="23"/>
+          <w:numId w:val="28"/>
         </w:numPr>
       </w:pPr>
       <w:r>
-        <w:t>Practice – no vibration:</w:t>
+        <w:t xml:space="preserve">1 target, with +- </w:t>
+      </w:r>
+      <w:r>
+        <w:t xml:space="preserve">2 cm </w:t>
+      </w:r>
+      <w:r>
+        <w:t>jitter</w:t>
+      </w:r>
+    </w:p>
+    <w:p>
+      <w:pPr>
+        <w:pStyle w:val="Heading2"/>
+      </w:pPr>
+      <w:r>
+        <w:t xml:space="preserve">Practice </w:t>
+      </w:r>
+    </w:p>
+    <w:p>
+      <w:pPr>
+        <w:pStyle w:val="ListParagraph"/>
+        <w:numPr>
+          <w:ilvl w:val="0"/>
+          <w:numId w:val="28"/>
+        </w:numPr>
+      </w:pPr>
+      <w:r>
+        <w:t>No Vibration</w:t>
+      </w:r>
+    </w:p>
+    <w:p>
+      <w:pPr>
+        <w:pStyle w:val="ListParagraph"/>
+        <w:numPr>
+          <w:ilvl w:val="0"/>
+          <w:numId w:val="24"/>
+        </w:numPr>
+      </w:pPr>
+      <w:r>
+        <w:t>Terminal feedback</w:t>
+      </w:r>
+      <w:r>
+        <w:tab/>
+      </w:r>
+      <w:r>
+        <w:tab/>
+      </w:r>
+    </w:p>
+    <w:p>
+      <w:pPr>
+        <w:pStyle w:val="ListParagraph"/>
+        <w:numPr>
+          <w:ilvl w:val="0"/>
+          <w:numId w:val="24"/>
+        </w:numPr>
+      </w:pPr>
+      <w:r>
+        <w:t>3</w:t>
+      </w:r>
+      <w:r>
+        <w:t xml:space="preserve">0 trials </w:t>
+      </w:r>
+    </w:p>
+    <w:p>
+      <w:pPr>
+        <w:pStyle w:val="Heading2"/>
+      </w:pPr>
+      <w:r>
+        <w:t>Baseline</w:t>
+      </w:r>
+    </w:p>
+    <w:p>
+      <w:pPr>
+        <w:pStyle w:val="ListParagraph"/>
+        <w:numPr>
+          <w:ilvl w:val="0"/>
+          <w:numId w:val="30"/>
+        </w:numPr>
+      </w:pPr>
+      <w:r>
+        <w:t>No vibration</w:t>
+      </w:r>
+    </w:p>
+    <w:p>
+      <w:pPr>
+        <w:pStyle w:val="ListParagraph"/>
+        <w:numPr>
+          <w:ilvl w:val="0"/>
+          <w:numId w:val="30"/>
+        </w:numPr>
+      </w:pPr>
+      <w:r>
+        <w:t>No feedback</w:t>
+      </w:r>
+    </w:p>
+    <w:p>
+      <w:pPr>
+        <w:pStyle w:val="ListParagraph"/>
+        <w:numPr>
+          <w:ilvl w:val="0"/>
+          <w:numId w:val="30"/>
+        </w:numPr>
+      </w:pPr>
+      <w:r>
+        <w:t>40 trials</w:t>
+      </w:r>
+    </w:p>
+    <w:p>
+      <w:pPr>
+        <w:pStyle w:val="Heading2"/>
+      </w:pPr>
+      <w:r>
+        <w:t>Experimental Block</w:t>
+      </w:r>
+      <w:r>
+        <w:t>:</w:t>
+      </w:r>
+      <w:r>
+        <w:t xml:space="preserve"> Repeated</w:t>
+      </w:r>
+      <w:r>
+        <w:t xml:space="preserve"> 4 times.</w:t>
+      </w:r>
+    </w:p>
+    <w:p>
+      <w:pPr>
+        <w:pStyle w:val="Heading3"/>
+      </w:pPr>
+      <w:r>
+        <w:t xml:space="preserve">Reset: </w:t>
+      </w:r>
+    </w:p>
+    <w:p>
+      <w:pPr>
+        <w:pStyle w:val="ListParagraph"/>
+        <w:numPr>
+          <w:ilvl w:val="0"/>
+          <w:numId w:val="29"/>
+        </w:numPr>
+      </w:pPr>
+      <w:r>
+        <w:t>Terminal Feedback</w:t>
+      </w:r>
+    </w:p>
+    <w:p>
+      <w:pPr>
+        <w:pStyle w:val="ListParagraph"/>
+        <w:numPr>
+          <w:ilvl w:val="0"/>
+          <w:numId w:val="29"/>
+        </w:numPr>
+      </w:pPr>
+      <w:r>
+        <w:t>No Vibration</w:t>
+      </w:r>
+    </w:p>
+    <w:p>
+      <w:pPr>
+        <w:pStyle w:val="ListParagraph"/>
+        <w:numPr>
+          <w:ilvl w:val="0"/>
+          <w:numId w:val="29"/>
+        </w:numPr>
+      </w:pPr>
+      <w:r>
+        <w:t>10</w:t>
+      </w:r>
+      <w:r>
+        <w:t xml:space="preserve"> trials</w:t>
+      </w:r>
+    </w:p>
+    <w:p>
+      <w:pPr>
+        <w:pStyle w:val="Heading3"/>
+      </w:pPr>
+      <w:r>
+        <w:t>Vibration Block</w:t>
+      </w:r>
+    </w:p>
+    <w:p>
+      <w:pPr>
+        <w:pStyle w:val="ListParagraph"/>
+        <w:numPr>
+          <w:ilvl w:val="0"/>
+          <w:numId w:val="25"/>
+        </w:numPr>
+      </w:pPr>
+      <w:r>
+        <w:t>No feedback</w:t>
+      </w:r>
+    </w:p>
+    <w:p>
+      <w:pPr>
+        <w:pStyle w:val="ListParagraph"/>
+        <w:numPr>
+          <w:ilvl w:val="0"/>
+          <w:numId w:val="25"/>
+        </w:numPr>
+      </w:pPr>
+      <w:r>
+        <w:t>4 vibration conditions</w:t>
       </w:r>
     </w:p>
     <w:p>
@@ -24,17 +281,17 @@
         <w:pStyle w:val="ListParagraph"/>
         <w:numPr>
           <w:ilvl w:val="1"/>
-          <w:numId w:val="23"/>
+          <w:numId w:val="25"/>
         </w:numPr>
       </w:pPr>
       <w:r>
-        <w:t>Terminal feedback</w:t>
-      </w:r>
-      <w:r>
-        <w:tab/>
-      </w:r>
-      <w:r>
-        <w:tab/>
+        <w:t>No vibration</w:t>
+      </w:r>
+      <w:r>
+        <w:t xml:space="preserve"> x </w:t>
+      </w:r>
+      <w:r>
+        <w:t>2</w:t>
       </w:r>
     </w:p>
     <w:p>
@@ -42,11 +299,35 @@
         <w:pStyle w:val="ListParagraph"/>
         <w:numPr>
           <w:ilvl w:val="1"/>
-          <w:numId w:val="23"/>
+          <w:numId w:val="25"/>
         </w:numPr>
       </w:pPr>
       <w:r>
-        <w:t xml:space="preserve">20 trials </w:t>
+        <w:t>Biceps vibration</w:t>
+      </w:r>
+    </w:p>
+    <w:p>
+      <w:pPr>
+        <w:pStyle w:val="ListParagraph"/>
+        <w:numPr>
+          <w:ilvl w:val="1"/>
+          <w:numId w:val="25"/>
+        </w:numPr>
+      </w:pPr>
+      <w:r>
+        <w:t>Triceps vibration</w:t>
+      </w:r>
+    </w:p>
+    <w:p>
+      <w:pPr>
+        <w:pStyle w:val="ListParagraph"/>
+        <w:numPr>
+          <w:ilvl w:val="1"/>
+          <w:numId w:val="25"/>
+        </w:numPr>
+      </w:pPr>
+      <w:r>
+        <w:t>Dual vibration</w:t>
       </w:r>
     </w:p>
     <w:p>
@@ -54,230 +335,25 @@
         <w:pStyle w:val="ListParagraph"/>
         <w:numPr>
           <w:ilvl w:val="0"/>
-          <w:numId w:val="23"/>
+          <w:numId w:val="25"/>
         </w:numPr>
       </w:pPr>
       <w:r>
-        <w:t>Baseline:</w:t>
+        <w:t>1</w:t>
+      </w:r>
+      <w:r>
+        <w:t>0</w:t>
+      </w:r>
+      <w:r>
+        <w:t xml:space="preserve"> trials per condition – </w:t>
+      </w:r>
+      <w:r>
+        <w:t>6</w:t>
+      </w:r>
+      <w:r>
+        <w:t>0 trials total</w:t>
       </w:r>
     </w:p>
-    <w:p>
-      <w:pPr>
-        <w:pStyle w:val="ListParagraph"/>
-        <w:numPr>
-          <w:ilvl w:val="1"/>
-          <w:numId w:val="23"/>
-        </w:numPr>
-      </w:pPr>
-      <w:r>
-        <w:t>No feedback</w:t>
-      </w:r>
-    </w:p>
-    <w:p>
-      <w:pPr>
-        <w:pStyle w:val="ListParagraph"/>
-        <w:numPr>
-          <w:ilvl w:val="1"/>
-          <w:numId w:val="23"/>
-        </w:numPr>
-      </w:pPr>
-      <w:r>
-        <w:t>4 vibration conditions</w:t>
-      </w:r>
-    </w:p>
-    <w:p>
-      <w:pPr>
-        <w:pStyle w:val="ListParagraph"/>
-        <w:numPr>
-          <w:ilvl w:val="2"/>
-          <w:numId w:val="23"/>
-        </w:numPr>
-      </w:pPr>
-      <w:r>
-        <w:t>No vibration</w:t>
-      </w:r>
-    </w:p>
-    <w:p>
-      <w:pPr>
-        <w:pStyle w:val="ListParagraph"/>
-        <w:numPr>
-          <w:ilvl w:val="2"/>
-          <w:numId w:val="23"/>
-        </w:numPr>
-      </w:pPr>
-      <w:r>
-        <w:t>Biceps vibration</w:t>
-      </w:r>
-    </w:p>
-    <w:p>
-      <w:pPr>
-        <w:pStyle w:val="ListParagraph"/>
-        <w:numPr>
-          <w:ilvl w:val="2"/>
-          <w:numId w:val="23"/>
-        </w:numPr>
-      </w:pPr>
-      <w:r>
-        <w:t>Triceps vibration</w:t>
-      </w:r>
-    </w:p>
-    <w:p>
-      <w:pPr>
-        <w:pStyle w:val="ListParagraph"/>
-        <w:numPr>
-          <w:ilvl w:val="2"/>
-          <w:numId w:val="23"/>
-        </w:numPr>
-      </w:pPr>
-      <w:r>
-        <w:t>Dual vibration</w:t>
-      </w:r>
-    </w:p>
-    <w:p>
-      <w:pPr>
-        <w:pStyle w:val="ListParagraph"/>
-        <w:numPr>
-          <w:ilvl w:val="1"/>
-          <w:numId w:val="23"/>
-        </w:numPr>
-      </w:pPr>
-      <w:r>
-        <w:t>20</w:t>
-      </w:r>
-      <w:r>
-        <w:t xml:space="preserve"> trials per condition – </w:t>
-      </w:r>
-      <w:r>
-        <w:t>8</w:t>
-      </w:r>
-      <w:r>
-        <w:t>0 trials total</w:t>
-      </w:r>
-    </w:p>
-    <w:p>
-      <w:pPr>
-        <w:pStyle w:val="ListParagraph"/>
-        <w:numPr>
-          <w:ilvl w:val="0"/>
-          <w:numId w:val="23"/>
-        </w:numPr>
-      </w:pPr>
-      <w:r>
-        <w:t>Vibration Exposure:</w:t>
-      </w:r>
-    </w:p>
-    <w:p>
-      <w:pPr>
-        <w:pStyle w:val="ListParagraph"/>
-        <w:numPr>
-          <w:ilvl w:val="1"/>
-          <w:numId w:val="23"/>
-        </w:numPr>
-      </w:pPr>
-      <w:r>
-        <w:t>Terminal feedback</w:t>
-      </w:r>
-    </w:p>
-    <w:p>
-      <w:pPr>
-        <w:pStyle w:val="ListParagraph"/>
-        <w:numPr>
-          <w:ilvl w:val="1"/>
-          <w:numId w:val="23"/>
-        </w:numPr>
-      </w:pPr>
-      <w:r>
-        <w:t>10 trials with no vibration</w:t>
-      </w:r>
-    </w:p>
-    <w:p>
-      <w:pPr>
-        <w:pStyle w:val="ListParagraph"/>
-        <w:numPr>
-          <w:ilvl w:val="1"/>
-          <w:numId w:val="23"/>
-        </w:numPr>
-      </w:pPr>
-      <w:r>
-        <w:t>120 trials with vibration</w:t>
-      </w:r>
-    </w:p>
-    <w:p>
-      <w:pPr>
-        <w:pStyle w:val="ListParagraph"/>
-        <w:numPr>
-          <w:ilvl w:val="0"/>
-          <w:numId w:val="23"/>
-        </w:numPr>
-      </w:pPr>
-      <w:r>
-        <w:t>Post:</w:t>
-      </w:r>
-    </w:p>
-    <w:p>
-      <w:pPr>
-        <w:pStyle w:val="ListParagraph"/>
-        <w:numPr>
-          <w:ilvl w:val="1"/>
-          <w:numId w:val="23"/>
-        </w:numPr>
-      </w:pPr>
-      <w:r>
-        <w:t>No feedback</w:t>
-      </w:r>
-    </w:p>
-    <w:p>
-      <w:pPr>
-        <w:pStyle w:val="ListParagraph"/>
-        <w:numPr>
-          <w:ilvl w:val="1"/>
-          <w:numId w:val="23"/>
-        </w:numPr>
-      </w:pPr>
-      <w:r>
-        <w:t>4 vibration conditions</w:t>
-      </w:r>
-    </w:p>
-    <w:p>
-      <w:pPr>
-        <w:pStyle w:val="ListParagraph"/>
-        <w:numPr>
-          <w:ilvl w:val="2"/>
-          <w:numId w:val="23"/>
-        </w:numPr>
-      </w:pPr>
-      <w:r>
-        <w:t>No vibration</w:t>
-      </w:r>
-    </w:p>
-    <w:p>
-      <w:pPr>
-        <w:pStyle w:val="ListParagraph"/>
-        <w:numPr>
-          <w:ilvl w:val="2"/>
-          <w:numId w:val="23"/>
-        </w:numPr>
-      </w:pPr>
-      <w:r>
-        <w:t>Biceps vibration</w:t>
-      </w:r>
-    </w:p>
-    <w:p>
-      <w:pPr>
-        <w:pStyle w:val="ListParagraph"/>
-        <w:numPr>
-          <w:ilvl w:val="1"/>
-          <w:numId w:val="23"/>
-        </w:numPr>
-      </w:pPr>
-      <w:r>
-        <w:t>2</w:t>
-      </w:r>
-      <w:r>
-        <w:t>0 trials per condition – 40 trials total</w:t>
-      </w:r>
-    </w:p>
-    <w:p/>
     <w:sectPr>
       <w:pgSz w:w="12240" w:h="15840"/>
       <w:pgMar w:top="1440" w:right="1440" w:bottom="1440" w:left="1440" w:header="708" w:footer="708" w:gutter="0"/>
@@ -291,6 +367,119 @@
 <file path=word/numbering.xml><?xml version="1.0" encoding="utf-8"?>
 <w:numbering xmlns:wpc="http://schemas.microsoft.com/office/word/2010/wordprocessingCanvas" xmlns:cx="http://schemas.microsoft.com/office/drawing/2014/chartex" xmlns:cx1="http://schemas.microsoft.com/office/drawing/2015/9/8/chartex" xmlns:cx2="http://schemas.microsoft.com/office/drawing/2015/10/21/chartex" xmlns:cx3="http://schemas.microsoft.com/office/drawing/2016/5/9/chartex" xmlns:cx4="http://schemas.microsoft.com/office/drawing/2016/5/10/chartex" xmlns:cx5="http://schemas.microsoft.com/office/drawing/2016/5/11/chartex" xmlns:cx6="http://schemas.microsoft.com/office/drawing/2016/5/12/chartex" xmlns:cx7="http://schemas.microsoft.com/office/drawing/2016/5/13/chartex" xmlns:cx8="http://schemas.microsoft.com/office/drawing/2016/5/14/chartex" xmlns:mc="http://schemas.openxmlformats.org/markup-compatibility/2006" xmlns:aink="http://schemas.microsoft.com/office/drawing/2016/ink" xmlns:am3d="http://schemas.microsoft.com/office/drawing/2017/model3d" xmlns:o="urn:schemas-microsoft-com:office:office" xmlns:oel="http://schemas.microsoft.com/office/2019/extlst" xmlns:r="http://schemas.openxmlformats.org/officeDocument/2006/relationships" xmlns:m="http://schemas.openxmlformats.org/officeDocument/2006/math" xmlns:v="urn:schemas-microsoft-com:vml" xmlns:wp14="http://schemas.microsoft.com/office/word/2010/wordprocessingDrawing" xmlns:wp="http://schemas.openxmlformats.org/drawingml/2006/wordprocessingDrawing" xmlns:w10="urn:schemas-microsoft-com:office:word" xmlns:w="http://schemas.openxmlformats.org/wordprocessingml/2006/main" xmlns:w14="http://schemas.microsoft.com/office/word/2010/wordml" xmlns:w15="http://schemas.microsoft.com/office/word/2012/wordml" xmlns:w16cex="http://schemas.microsoft.com/office/word/2018/wordml/cex" xmlns:w16cid="http://schemas.microsoft.com/office/word/2016/wordml/cid" xmlns:w16="http://schemas.microsoft.com/office/word/2018/wordml" xmlns:w16sdtdh="http://schemas.microsoft.com/office/word/2020/wordml/sdtdatahash" xmlns:w16se="http://schemas.microsoft.com/office/word/2015/wordml/symex" xmlns:wpg="http://schemas.microsoft.com/office/word/2010/wordprocessingGroup" xmlns:wpi="http://schemas.microsoft.com/office/word/2010/wordprocessingInk" xmlns:wne="http://schemas.microsoft.com/office/word/2006/wordml" xmlns:wps="http://schemas.microsoft.com/office/word/2010/wordprocessingShape" mc:Ignorable="w14 w15 w16se w16cid w16 w16cex w16sdtdh wp14">
   <w:abstractNum w:abstractNumId="0" w15:restartNumberingAfterBreak="0">
+    <w:nsid w:val="0BAC6AAC"/>
+    <w:multiLevelType w:val="hybridMultilevel"/>
+    <w:tmpl w:val="122EC882"/>
+    <w:lvl w:ilvl="0" w:tplc="10090001">
+      <w:start w:val="1"/>
+      <w:numFmt w:val="bullet"/>
+      <w:lvlText w:val=""/>
+      <w:lvlJc w:val="left"/>
+      <w:pPr>
+        <w:ind w:left="720" w:hanging="360"/>
+      </w:pPr>
+      <w:rPr>
+        <w:rFonts w:ascii="Symbol" w:hAnsi="Symbol" w:hint="default"/>
+      </w:rPr>
+    </w:lvl>
+    <w:lvl w:ilvl="1" w:tplc="10090003" w:tentative="1">
+      <w:start w:val="1"/>
+      <w:numFmt w:val="bullet"/>
+      <w:lvlText w:val="o"/>
+      <w:lvlJc w:val="left"/>
+      <w:pPr>
+        <w:ind w:left="1440" w:hanging="360"/>
+      </w:pPr>
+      <w:rPr>
+        <w:rFonts w:ascii="Courier New" w:hAnsi="Courier New" w:cs="Courier New" w:hint="default"/>
+      </w:rPr>
+    </w:lvl>
+    <w:lvl w:ilvl="2" w:tplc="10090005" w:tentative="1">
+      <w:start w:val="1"/>
+      <w:numFmt w:val="bullet"/>
+      <w:lvlText w:val=""/>
+      <w:lvlJc w:val="left"/>
+      <w:pPr>
+        <w:ind w:left="2160" w:hanging="360"/>
+      </w:pPr>
+      <w:rPr>
+        <w:rFonts w:ascii="Wingdings" w:hAnsi="Wingdings" w:hint="default"/>
+      </w:rPr>
+    </w:lvl>
+    <w:lvl w:ilvl="3" w:tplc="10090001" w:tentative="1">
+      <w:start w:val="1"/>
+      <w:numFmt w:val="bullet"/>
+      <w:lvlText w:val=""/>
+      <w:lvlJc w:val="left"/>
+      <w:pPr>
+        <w:ind w:left="2880" w:hanging="360"/>
+      </w:pPr>
+      <w:rPr>
+        <w:rFonts w:ascii="Symbol" w:hAnsi="Symbol" w:hint="default"/>
+      </w:rPr>
+    </w:lvl>
+    <w:lvl w:ilvl="4" w:tplc="10090003" w:tentative="1">
+      <w:start w:val="1"/>
+      <w:numFmt w:val="bullet"/>
+      <w:lvlText w:val="o"/>
+      <w:lvlJc w:val="left"/>
+      <w:pPr>
+        <w:ind w:left="3600" w:hanging="360"/>
+      </w:pPr>
+      <w:rPr>
+        <w:rFonts w:ascii="Courier New" w:hAnsi="Courier New" w:cs="Courier New" w:hint="default"/>
+      </w:rPr>
+    </w:lvl>
+    <w:lvl w:ilvl="5" w:tplc="10090005" w:tentative="1">
+      <w:start w:val="1"/>
+      <w:numFmt w:val="bullet"/>
+      <w:lvlText w:val=""/>
+      <w:lvlJc w:val="left"/>
+      <w:pPr>
+        <w:ind w:left="4320" w:hanging="360"/>
+      </w:pPr>
+      <w:rPr>
+        <w:rFonts w:ascii="Wingdings" w:hAnsi="Wingdings" w:hint="default"/>
+      </w:rPr>
+    </w:lvl>
+    <w:lvl w:ilvl="6" w:tplc="10090001" w:tentative="1">
+      <w:start w:val="1"/>
+      <w:numFmt w:val="bullet"/>
+      <w:lvlText w:val=""/>
+      <w:lvlJc w:val="left"/>
+      <w:pPr>
+        <w:ind w:left="5040" w:hanging="360"/>
+      </w:pPr>
+      <w:rPr>
+        <w:rFonts w:ascii="Symbol" w:hAnsi="Symbol" w:hint="default"/>
+      </w:rPr>
+    </w:lvl>
+    <w:lvl w:ilvl="7" w:tplc="10090003" w:tentative="1">
+      <w:start w:val="1"/>
+      <w:numFmt w:val="bullet"/>
+      <w:lvlText w:val="o"/>
+      <w:lvlJc w:val="left"/>
+      <w:pPr>
+        <w:ind w:left="5760" w:hanging="360"/>
+      </w:pPr>
+      <w:rPr>
+        <w:rFonts w:ascii="Courier New" w:hAnsi="Courier New" w:cs="Courier New" w:hint="default"/>
+      </w:rPr>
+    </w:lvl>
+    <w:lvl w:ilvl="8" w:tplc="10090005" w:tentative="1">
+      <w:start w:val="1"/>
+      <w:numFmt w:val="bullet"/>
+      <w:lvlText w:val=""/>
+      <w:lvlJc w:val="left"/>
+      <w:pPr>
+        <w:ind w:left="6480" w:hanging="360"/>
+      </w:pPr>
+      <w:rPr>
+        <w:rFonts w:ascii="Wingdings" w:hAnsi="Wingdings" w:hint="default"/>
+      </w:rPr>
+    </w:lvl>
+  </w:abstractNum>
+  <w:abstractNum w:abstractNumId="1" w15:restartNumberingAfterBreak="0">
     <w:nsid w:val="25A440DA"/>
     <w:multiLevelType w:val="hybridMultilevel"/>
     <w:tmpl w:val="45F2D634"/>
@@ -403,7 +592,120 @@
       </w:rPr>
     </w:lvl>
   </w:abstractNum>
-  <w:abstractNum w:abstractNumId="1" w15:restartNumberingAfterBreak="0">
+  <w:abstractNum w:abstractNumId="2" w15:restartNumberingAfterBreak="0">
+    <w:nsid w:val="28A50C8A"/>
+    <w:multiLevelType w:val="hybridMultilevel"/>
+    <w:tmpl w:val="56CEAA9E"/>
+    <w:lvl w:ilvl="0" w:tplc="10090001">
+      <w:start w:val="1"/>
+      <w:numFmt w:val="bullet"/>
+      <w:lvlText w:val=""/>
+      <w:lvlJc w:val="left"/>
+      <w:pPr>
+        <w:ind w:left="720" w:hanging="360"/>
+      </w:pPr>
+      <w:rPr>
+        <w:rFonts w:ascii="Symbol" w:hAnsi="Symbol" w:hint="default"/>
+      </w:rPr>
+    </w:lvl>
+    <w:lvl w:ilvl="1" w:tplc="10090003">
+      <w:start w:val="1"/>
+      <w:numFmt w:val="bullet"/>
+      <w:lvlText w:val="o"/>
+      <w:lvlJc w:val="left"/>
+      <w:pPr>
+        <w:ind w:left="1440" w:hanging="360"/>
+      </w:pPr>
+      <w:rPr>
+        <w:rFonts w:ascii="Courier New" w:hAnsi="Courier New" w:cs="Courier New" w:hint="default"/>
+      </w:rPr>
+    </w:lvl>
+    <w:lvl w:ilvl="2" w:tplc="10090005" w:tentative="1">
+      <w:start w:val="1"/>
+      <w:numFmt w:val="bullet"/>
+      <w:lvlText w:val=""/>
+      <w:lvlJc w:val="left"/>
+      <w:pPr>
+        <w:ind w:left="2160" w:hanging="360"/>
+      </w:pPr>
+      <w:rPr>
+        <w:rFonts w:ascii="Wingdings" w:hAnsi="Wingdings" w:hint="default"/>
+      </w:rPr>
+    </w:lvl>
+    <w:lvl w:ilvl="3" w:tplc="10090001" w:tentative="1">
+      <w:start w:val="1"/>
+      <w:numFmt w:val="bullet"/>
+      <w:lvlText w:val=""/>
+      <w:lvlJc w:val="left"/>
+      <w:pPr>
+        <w:ind w:left="2880" w:hanging="360"/>
+      </w:pPr>
+      <w:rPr>
+        <w:rFonts w:ascii="Symbol" w:hAnsi="Symbol" w:hint="default"/>
+      </w:rPr>
+    </w:lvl>
+    <w:lvl w:ilvl="4" w:tplc="10090003" w:tentative="1">
+      <w:start w:val="1"/>
+      <w:numFmt w:val="bullet"/>
+      <w:lvlText w:val="o"/>
+      <w:lvlJc w:val="left"/>
+      <w:pPr>
+        <w:ind w:left="3600" w:hanging="360"/>
+      </w:pPr>
+      <w:rPr>
+        <w:rFonts w:ascii="Courier New" w:hAnsi="Courier New" w:cs="Courier New" w:hint="default"/>
+      </w:rPr>
+    </w:lvl>
+    <w:lvl w:ilvl="5" w:tplc="10090005" w:tentative="1">
+      <w:start w:val="1"/>
+      <w:numFmt w:val="bullet"/>
+      <w:lvlText w:val=""/>
+      <w:lvlJc w:val="left"/>
+      <w:pPr>
+        <w:ind w:left="4320" w:hanging="360"/>
+      </w:pPr>
+      <w:rPr>
+        <w:rFonts w:ascii="Wingdings" w:hAnsi="Wingdings" w:hint="default"/>
+      </w:rPr>
+    </w:lvl>
+    <w:lvl w:ilvl="6" w:tplc="10090001" w:tentative="1">
+      <w:start w:val="1"/>
+      <w:numFmt w:val="bullet"/>
+      <w:lvlText w:val=""/>
+      <w:lvlJc w:val="left"/>
+      <w:pPr>
+        <w:ind w:left="5040" w:hanging="360"/>
+      </w:pPr>
+      <w:rPr>
+        <w:rFonts w:ascii="Symbol" w:hAnsi="Symbol" w:hint="default"/>
+      </w:rPr>
+    </w:lvl>
+    <w:lvl w:ilvl="7" w:tplc="10090003" w:tentative="1">
+      <w:start w:val="1"/>
+      <w:numFmt w:val="bullet"/>
+      <w:lvlText w:val="o"/>
+      <w:lvlJc w:val="left"/>
+      <w:pPr>
+        <w:ind w:left="5760" w:hanging="360"/>
+      </w:pPr>
+      <w:rPr>
+        <w:rFonts w:ascii="Courier New" w:hAnsi="Courier New" w:cs="Courier New" w:hint="default"/>
+      </w:rPr>
+    </w:lvl>
+    <w:lvl w:ilvl="8" w:tplc="10090005" w:tentative="1">
+      <w:start w:val="1"/>
+      <w:numFmt w:val="bullet"/>
+      <w:lvlText w:val=""/>
+      <w:lvlJc w:val="left"/>
+      <w:pPr>
+        <w:ind w:left="6480" w:hanging="360"/>
+      </w:pPr>
+      <w:rPr>
+        <w:rFonts w:ascii="Wingdings" w:hAnsi="Wingdings" w:hint="default"/>
+      </w:rPr>
+    </w:lvl>
+  </w:abstractNum>
+  <w:abstractNum w:abstractNumId="3" w15:restartNumberingAfterBreak="0">
     <w:nsid w:val="313F759C"/>
     <w:multiLevelType w:val="hybridMultilevel"/>
     <w:tmpl w:val="7BB68B40"/>
@@ -516,7 +818,120 @@
       </w:rPr>
     </w:lvl>
   </w:abstractNum>
-  <w:abstractNum w:abstractNumId="2" w15:restartNumberingAfterBreak="0">
+  <w:abstractNum w:abstractNumId="4" w15:restartNumberingAfterBreak="0">
+    <w:nsid w:val="3EE75824"/>
+    <w:multiLevelType w:val="hybridMultilevel"/>
+    <w:tmpl w:val="FB243632"/>
+    <w:lvl w:ilvl="0" w:tplc="10090001">
+      <w:start w:val="1"/>
+      <w:numFmt w:val="bullet"/>
+      <w:lvlText w:val=""/>
+      <w:lvlJc w:val="left"/>
+      <w:pPr>
+        <w:ind w:left="720" w:hanging="360"/>
+      </w:pPr>
+      <w:rPr>
+        <w:rFonts w:ascii="Symbol" w:hAnsi="Symbol" w:hint="default"/>
+      </w:rPr>
+    </w:lvl>
+    <w:lvl w:ilvl="1" w:tplc="10090003" w:tentative="1">
+      <w:start w:val="1"/>
+      <w:numFmt w:val="bullet"/>
+      <w:lvlText w:val="o"/>
+      <w:lvlJc w:val="left"/>
+      <w:pPr>
+        <w:ind w:left="1440" w:hanging="360"/>
+      </w:pPr>
+      <w:rPr>
+        <w:rFonts w:ascii="Courier New" w:hAnsi="Courier New" w:cs="Courier New" w:hint="default"/>
+      </w:rPr>
+    </w:lvl>
+    <w:lvl w:ilvl="2" w:tplc="10090005" w:tentative="1">
+      <w:start w:val="1"/>
+      <w:numFmt w:val="bullet"/>
+      <w:lvlText w:val=""/>
+      <w:lvlJc w:val="left"/>
+      <w:pPr>
+        <w:ind w:left="2160" w:hanging="360"/>
+      </w:pPr>
+      <w:rPr>
+        <w:rFonts w:ascii="Wingdings" w:hAnsi="Wingdings" w:hint="default"/>
+      </w:rPr>
+    </w:lvl>
+    <w:lvl w:ilvl="3" w:tplc="10090001" w:tentative="1">
+      <w:start w:val="1"/>
+      <w:numFmt w:val="bullet"/>
+      <w:lvlText w:val=""/>
+      <w:lvlJc w:val="left"/>
+      <w:pPr>
+        <w:ind w:left="2880" w:hanging="360"/>
+      </w:pPr>
+      <w:rPr>
+        <w:rFonts w:ascii="Symbol" w:hAnsi="Symbol" w:hint="default"/>
+      </w:rPr>
+    </w:lvl>
+    <w:lvl w:ilvl="4" w:tplc="10090003" w:tentative="1">
+      <w:start w:val="1"/>
+      <w:numFmt w:val="bullet"/>
+      <w:lvlText w:val="o"/>
+      <w:lvlJc w:val="left"/>
+      <w:pPr>
+        <w:ind w:left="3600" w:hanging="360"/>
+      </w:pPr>
+      <w:rPr>
+        <w:rFonts w:ascii="Courier New" w:hAnsi="Courier New" w:cs="Courier New" w:hint="default"/>
+      </w:rPr>
+    </w:lvl>
+    <w:lvl w:ilvl="5" w:tplc="10090005" w:tentative="1">
+      <w:start w:val="1"/>
+      <w:numFmt w:val="bullet"/>
+      <w:lvlText w:val=""/>
+      <w:lvlJc w:val="left"/>
+      <w:pPr>
+        <w:ind w:left="4320" w:hanging="360"/>
+      </w:pPr>
+      <w:rPr>
+        <w:rFonts w:ascii="Wingdings" w:hAnsi="Wingdings" w:hint="default"/>
+      </w:rPr>
+    </w:lvl>
+    <w:lvl w:ilvl="6" w:tplc="10090001" w:tentative="1">
+      <w:start w:val="1"/>
+      <w:numFmt w:val="bullet"/>
+      <w:lvlText w:val=""/>
+      <w:lvlJc w:val="left"/>
+      <w:pPr>
+        <w:ind w:left="5040" w:hanging="360"/>
+      </w:pPr>
+      <w:rPr>
+        <w:rFonts w:ascii="Symbol" w:hAnsi="Symbol" w:hint="default"/>
+      </w:rPr>
+    </w:lvl>
+    <w:lvl w:ilvl="7" w:tplc="10090003" w:tentative="1">
+      <w:start w:val="1"/>
+      <w:numFmt w:val="bullet"/>
+      <w:lvlText w:val="o"/>
+      <w:lvlJc w:val="left"/>
+      <w:pPr>
+        <w:ind w:left="5760" w:hanging="360"/>
+      </w:pPr>
+      <w:rPr>
+        <w:rFonts w:ascii="Courier New" w:hAnsi="Courier New" w:cs="Courier New" w:hint="default"/>
+      </w:rPr>
+    </w:lvl>
+    <w:lvl w:ilvl="8" w:tplc="10090005" w:tentative="1">
+      <w:start w:val="1"/>
+      <w:numFmt w:val="bullet"/>
+      <w:lvlText w:val=""/>
+      <w:lvlJc w:val="left"/>
+      <w:pPr>
+        <w:ind w:left="6480" w:hanging="360"/>
+      </w:pPr>
+      <w:rPr>
+        <w:rFonts w:ascii="Wingdings" w:hAnsi="Wingdings" w:hint="default"/>
+      </w:rPr>
+    </w:lvl>
+  </w:abstractNum>
+  <w:abstractNum w:abstractNumId="5" w15:restartNumberingAfterBreak="0">
     <w:nsid w:val="4C4C4CF5"/>
     <w:multiLevelType w:val="multilevel"/>
     <w:tmpl w:val="6AA269E2"/>
@@ -647,7 +1062,7 @@
       </w:rPr>
     </w:lvl>
   </w:abstractNum>
-  <w:abstractNum w:abstractNumId="3" w15:restartNumberingAfterBreak="0">
+  <w:abstractNum w:abstractNumId="6" w15:restartNumberingAfterBreak="0">
     <w:nsid w:val="56F41783"/>
     <w:multiLevelType w:val="hybridMultilevel"/>
     <w:tmpl w:val="A18028FC"/>
@@ -739,7 +1154,7 @@
       </w:pPr>
     </w:lvl>
   </w:abstractNum>
-  <w:abstractNum w:abstractNumId="4" w15:restartNumberingAfterBreak="0">
+  <w:abstractNum w:abstractNumId="7" w15:restartNumberingAfterBreak="0">
     <w:nsid w:val="635922B7"/>
     <w:multiLevelType w:val="hybridMultilevel"/>
     <w:tmpl w:val="E674AAAC"/>
@@ -852,7 +1267,7 @@
       </w:rPr>
     </w:lvl>
   </w:abstractNum>
-  <w:abstractNum w:abstractNumId="5" w15:restartNumberingAfterBreak="0">
+  <w:abstractNum w:abstractNumId="8" w15:restartNumberingAfterBreak="0">
     <w:nsid w:val="661B6812"/>
     <w:multiLevelType w:val="hybridMultilevel"/>
     <w:tmpl w:val="AB160120"/>
@@ -964,74 +1379,547 @@
       </w:rPr>
     </w:lvl>
   </w:abstractNum>
+  <w:abstractNum w:abstractNumId="9" w15:restartNumberingAfterBreak="0">
+    <w:nsid w:val="6CE66F84"/>
+    <w:multiLevelType w:val="hybridMultilevel"/>
+    <w:tmpl w:val="C3D8CB9C"/>
+    <w:lvl w:ilvl="0" w:tplc="10090001">
+      <w:start w:val="1"/>
+      <w:numFmt w:val="bullet"/>
+      <w:lvlText w:val=""/>
+      <w:lvlJc w:val="left"/>
+      <w:pPr>
+        <w:ind w:left="720" w:hanging="360"/>
+      </w:pPr>
+      <w:rPr>
+        <w:rFonts w:ascii="Symbol" w:hAnsi="Symbol" w:hint="default"/>
+      </w:rPr>
+    </w:lvl>
+    <w:lvl w:ilvl="1" w:tplc="10090003" w:tentative="1">
+      <w:start w:val="1"/>
+      <w:numFmt w:val="bullet"/>
+      <w:lvlText w:val="o"/>
+      <w:lvlJc w:val="left"/>
+      <w:pPr>
+        <w:ind w:left="1440" w:hanging="360"/>
+      </w:pPr>
+      <w:rPr>
+        <w:rFonts w:ascii="Courier New" w:hAnsi="Courier New" w:cs="Courier New" w:hint="default"/>
+      </w:rPr>
+    </w:lvl>
+    <w:lvl w:ilvl="2" w:tplc="10090005" w:tentative="1">
+      <w:start w:val="1"/>
+      <w:numFmt w:val="bullet"/>
+      <w:lvlText w:val=""/>
+      <w:lvlJc w:val="left"/>
+      <w:pPr>
+        <w:ind w:left="2160" w:hanging="360"/>
+      </w:pPr>
+      <w:rPr>
+        <w:rFonts w:ascii="Wingdings" w:hAnsi="Wingdings" w:hint="default"/>
+      </w:rPr>
+    </w:lvl>
+    <w:lvl w:ilvl="3" w:tplc="10090001" w:tentative="1">
+      <w:start w:val="1"/>
+      <w:numFmt w:val="bullet"/>
+      <w:lvlText w:val=""/>
+      <w:lvlJc w:val="left"/>
+      <w:pPr>
+        <w:ind w:left="2880" w:hanging="360"/>
+      </w:pPr>
+      <w:rPr>
+        <w:rFonts w:ascii="Symbol" w:hAnsi="Symbol" w:hint="default"/>
+      </w:rPr>
+    </w:lvl>
+    <w:lvl w:ilvl="4" w:tplc="10090003" w:tentative="1">
+      <w:start w:val="1"/>
+      <w:numFmt w:val="bullet"/>
+      <w:lvlText w:val="o"/>
+      <w:lvlJc w:val="left"/>
+      <w:pPr>
+        <w:ind w:left="3600" w:hanging="360"/>
+      </w:pPr>
+      <w:rPr>
+        <w:rFonts w:ascii="Courier New" w:hAnsi="Courier New" w:cs="Courier New" w:hint="default"/>
+      </w:rPr>
+    </w:lvl>
+    <w:lvl w:ilvl="5" w:tplc="10090005" w:tentative="1">
+      <w:start w:val="1"/>
+      <w:numFmt w:val="bullet"/>
+      <w:lvlText w:val=""/>
+      <w:lvlJc w:val="left"/>
+      <w:pPr>
+        <w:ind w:left="4320" w:hanging="360"/>
+      </w:pPr>
+      <w:rPr>
+        <w:rFonts w:ascii="Wingdings" w:hAnsi="Wingdings" w:hint="default"/>
+      </w:rPr>
+    </w:lvl>
+    <w:lvl w:ilvl="6" w:tplc="10090001" w:tentative="1">
+      <w:start w:val="1"/>
+      <w:numFmt w:val="bullet"/>
+      <w:lvlText w:val=""/>
+      <w:lvlJc w:val="left"/>
+      <w:pPr>
+        <w:ind w:left="5040" w:hanging="360"/>
+      </w:pPr>
+      <w:rPr>
+        <w:rFonts w:ascii="Symbol" w:hAnsi="Symbol" w:hint="default"/>
+      </w:rPr>
+    </w:lvl>
+    <w:lvl w:ilvl="7" w:tplc="10090003" w:tentative="1">
+      <w:start w:val="1"/>
+      <w:numFmt w:val="bullet"/>
+      <w:lvlText w:val="o"/>
+      <w:lvlJc w:val="left"/>
+      <w:pPr>
+        <w:ind w:left="5760" w:hanging="360"/>
+      </w:pPr>
+      <w:rPr>
+        <w:rFonts w:ascii="Courier New" w:hAnsi="Courier New" w:cs="Courier New" w:hint="default"/>
+      </w:rPr>
+    </w:lvl>
+    <w:lvl w:ilvl="8" w:tplc="10090005" w:tentative="1">
+      <w:start w:val="1"/>
+      <w:numFmt w:val="bullet"/>
+      <w:lvlText w:val=""/>
+      <w:lvlJc w:val="left"/>
+      <w:pPr>
+        <w:ind w:left="6480" w:hanging="360"/>
+      </w:pPr>
+      <w:rPr>
+        <w:rFonts w:ascii="Wingdings" w:hAnsi="Wingdings" w:hint="default"/>
+      </w:rPr>
+    </w:lvl>
+  </w:abstractNum>
+  <w:abstractNum w:abstractNumId="10" w15:restartNumberingAfterBreak="0">
+    <w:nsid w:val="73056982"/>
+    <w:multiLevelType w:val="hybridMultilevel"/>
+    <w:tmpl w:val="E7765B86"/>
+    <w:lvl w:ilvl="0" w:tplc="10090001">
+      <w:start w:val="1"/>
+      <w:numFmt w:val="bullet"/>
+      <w:lvlText w:val=""/>
+      <w:lvlJc w:val="left"/>
+      <w:pPr>
+        <w:ind w:left="720" w:hanging="360"/>
+      </w:pPr>
+      <w:rPr>
+        <w:rFonts w:ascii="Symbol" w:hAnsi="Symbol" w:hint="default"/>
+      </w:rPr>
+    </w:lvl>
+    <w:lvl w:ilvl="1" w:tplc="10090003" w:tentative="1">
+      <w:start w:val="1"/>
+      <w:numFmt w:val="bullet"/>
+      <w:lvlText w:val="o"/>
+      <w:lvlJc w:val="left"/>
+      <w:pPr>
+        <w:ind w:left="1440" w:hanging="360"/>
+      </w:pPr>
+      <w:rPr>
+        <w:rFonts w:ascii="Courier New" w:hAnsi="Courier New" w:cs="Courier New" w:hint="default"/>
+      </w:rPr>
+    </w:lvl>
+    <w:lvl w:ilvl="2" w:tplc="10090005" w:tentative="1">
+      <w:start w:val="1"/>
+      <w:numFmt w:val="bullet"/>
+      <w:lvlText w:val=""/>
+      <w:lvlJc w:val="left"/>
+      <w:pPr>
+        <w:ind w:left="2160" w:hanging="360"/>
+      </w:pPr>
+      <w:rPr>
+        <w:rFonts w:ascii="Wingdings" w:hAnsi="Wingdings" w:hint="default"/>
+      </w:rPr>
+    </w:lvl>
+    <w:lvl w:ilvl="3" w:tplc="10090001" w:tentative="1">
+      <w:start w:val="1"/>
+      <w:numFmt w:val="bullet"/>
+      <w:lvlText w:val=""/>
+      <w:lvlJc w:val="left"/>
+      <w:pPr>
+        <w:ind w:left="2880" w:hanging="360"/>
+      </w:pPr>
+      <w:rPr>
+        <w:rFonts w:ascii="Symbol" w:hAnsi="Symbol" w:hint="default"/>
+      </w:rPr>
+    </w:lvl>
+    <w:lvl w:ilvl="4" w:tplc="10090003" w:tentative="1">
+      <w:start w:val="1"/>
+      <w:numFmt w:val="bullet"/>
+      <w:lvlText w:val="o"/>
+      <w:lvlJc w:val="left"/>
+      <w:pPr>
+        <w:ind w:left="3600" w:hanging="360"/>
+      </w:pPr>
+      <w:rPr>
+        <w:rFonts w:ascii="Courier New" w:hAnsi="Courier New" w:cs="Courier New" w:hint="default"/>
+      </w:rPr>
+    </w:lvl>
+    <w:lvl w:ilvl="5" w:tplc="10090005" w:tentative="1">
+      <w:start w:val="1"/>
+      <w:numFmt w:val="bullet"/>
+      <w:lvlText w:val=""/>
+      <w:lvlJc w:val="left"/>
+      <w:pPr>
+        <w:ind w:left="4320" w:hanging="360"/>
+      </w:pPr>
+      <w:rPr>
+        <w:rFonts w:ascii="Wingdings" w:hAnsi="Wingdings" w:hint="default"/>
+      </w:rPr>
+    </w:lvl>
+    <w:lvl w:ilvl="6" w:tplc="10090001" w:tentative="1">
+      <w:start w:val="1"/>
+      <w:numFmt w:val="bullet"/>
+      <w:lvlText w:val=""/>
+      <w:lvlJc w:val="left"/>
+      <w:pPr>
+        <w:ind w:left="5040" w:hanging="360"/>
+      </w:pPr>
+      <w:rPr>
+        <w:rFonts w:ascii="Symbol" w:hAnsi="Symbol" w:hint="default"/>
+      </w:rPr>
+    </w:lvl>
+    <w:lvl w:ilvl="7" w:tplc="10090003" w:tentative="1">
+      <w:start w:val="1"/>
+      <w:numFmt w:val="bullet"/>
+      <w:lvlText w:val="o"/>
+      <w:lvlJc w:val="left"/>
+      <w:pPr>
+        <w:ind w:left="5760" w:hanging="360"/>
+      </w:pPr>
+      <w:rPr>
+        <w:rFonts w:ascii="Courier New" w:hAnsi="Courier New" w:cs="Courier New" w:hint="default"/>
+      </w:rPr>
+    </w:lvl>
+    <w:lvl w:ilvl="8" w:tplc="10090005" w:tentative="1">
+      <w:start w:val="1"/>
+      <w:numFmt w:val="bullet"/>
+      <w:lvlText w:val=""/>
+      <w:lvlJc w:val="left"/>
+      <w:pPr>
+        <w:ind w:left="6480" w:hanging="360"/>
+      </w:pPr>
+      <w:rPr>
+        <w:rFonts w:ascii="Wingdings" w:hAnsi="Wingdings" w:hint="default"/>
+      </w:rPr>
+    </w:lvl>
+  </w:abstractNum>
+  <w:abstractNum w:abstractNumId="11" w15:restartNumberingAfterBreak="0">
+    <w:nsid w:val="768061B6"/>
+    <w:multiLevelType w:val="hybridMultilevel"/>
+    <w:tmpl w:val="8D7A0E6A"/>
+    <w:lvl w:ilvl="0" w:tplc="10090001">
+      <w:start w:val="1"/>
+      <w:numFmt w:val="bullet"/>
+      <w:lvlText w:val=""/>
+      <w:lvlJc w:val="left"/>
+      <w:pPr>
+        <w:ind w:left="720" w:hanging="360"/>
+      </w:pPr>
+      <w:rPr>
+        <w:rFonts w:ascii="Symbol" w:hAnsi="Symbol" w:hint="default"/>
+      </w:rPr>
+    </w:lvl>
+    <w:lvl w:ilvl="1" w:tplc="FFFFFFFF">
+      <w:start w:val="1"/>
+      <w:numFmt w:val="bullet"/>
+      <w:lvlText w:val="o"/>
+      <w:lvlJc w:val="left"/>
+      <w:pPr>
+        <w:ind w:left="1440" w:hanging="360"/>
+      </w:pPr>
+      <w:rPr>
+        <w:rFonts w:ascii="Courier New" w:hAnsi="Courier New" w:cs="Courier New" w:hint="default"/>
+      </w:rPr>
+    </w:lvl>
+    <w:lvl w:ilvl="2" w:tplc="FFFFFFFF">
+      <w:start w:val="1"/>
+      <w:numFmt w:val="bullet"/>
+      <w:lvlText w:val=""/>
+      <w:lvlJc w:val="left"/>
+      <w:pPr>
+        <w:ind w:left="2160" w:hanging="360"/>
+      </w:pPr>
+      <w:rPr>
+        <w:rFonts w:ascii="Wingdings" w:hAnsi="Wingdings" w:hint="default"/>
+      </w:rPr>
+    </w:lvl>
+    <w:lvl w:ilvl="3" w:tplc="FFFFFFFF" w:tentative="1">
+      <w:start w:val="1"/>
+      <w:numFmt w:val="bullet"/>
+      <w:lvlText w:val=""/>
+      <w:lvlJc w:val="left"/>
+      <w:pPr>
+        <w:ind w:left="2880" w:hanging="360"/>
+      </w:pPr>
+      <w:rPr>
+        <w:rFonts w:ascii="Symbol" w:hAnsi="Symbol" w:hint="default"/>
+      </w:rPr>
+    </w:lvl>
+    <w:lvl w:ilvl="4" w:tplc="FFFFFFFF" w:tentative="1">
+      <w:start w:val="1"/>
+      <w:numFmt w:val="bullet"/>
+      <w:lvlText w:val="o"/>
+      <w:lvlJc w:val="left"/>
+      <w:pPr>
+        <w:ind w:left="3600" w:hanging="360"/>
+      </w:pPr>
+      <w:rPr>
+        <w:rFonts w:ascii="Courier New" w:hAnsi="Courier New" w:cs="Courier New" w:hint="default"/>
+      </w:rPr>
+    </w:lvl>
+    <w:lvl w:ilvl="5" w:tplc="FFFFFFFF" w:tentative="1">
+      <w:start w:val="1"/>
+      <w:numFmt w:val="bullet"/>
+      <w:lvlText w:val=""/>
+      <w:lvlJc w:val="left"/>
+      <w:pPr>
+        <w:ind w:left="4320" w:hanging="360"/>
+      </w:pPr>
+      <w:rPr>
+        <w:rFonts w:ascii="Wingdings" w:hAnsi="Wingdings" w:hint="default"/>
+      </w:rPr>
+    </w:lvl>
+    <w:lvl w:ilvl="6" w:tplc="FFFFFFFF" w:tentative="1">
+      <w:start w:val="1"/>
+      <w:numFmt w:val="bullet"/>
+      <w:lvlText w:val=""/>
+      <w:lvlJc w:val="left"/>
+      <w:pPr>
+        <w:ind w:left="5040" w:hanging="360"/>
+      </w:pPr>
+      <w:rPr>
+        <w:rFonts w:ascii="Symbol" w:hAnsi="Symbol" w:hint="default"/>
+      </w:rPr>
+    </w:lvl>
+    <w:lvl w:ilvl="7" w:tplc="FFFFFFFF" w:tentative="1">
+      <w:start w:val="1"/>
+      <w:numFmt w:val="bullet"/>
+      <w:lvlText w:val="o"/>
+      <w:lvlJc w:val="left"/>
+      <w:pPr>
+        <w:ind w:left="5760" w:hanging="360"/>
+      </w:pPr>
+      <w:rPr>
+        <w:rFonts w:ascii="Courier New" w:hAnsi="Courier New" w:cs="Courier New" w:hint="default"/>
+      </w:rPr>
+    </w:lvl>
+    <w:lvl w:ilvl="8" w:tplc="FFFFFFFF" w:tentative="1">
+      <w:start w:val="1"/>
+      <w:numFmt w:val="bullet"/>
+      <w:lvlText w:val=""/>
+      <w:lvlJc w:val="left"/>
+      <w:pPr>
+        <w:ind w:left="6480" w:hanging="360"/>
+      </w:pPr>
+      <w:rPr>
+        <w:rFonts w:ascii="Wingdings" w:hAnsi="Wingdings" w:hint="default"/>
+      </w:rPr>
+    </w:lvl>
+  </w:abstractNum>
+  <w:abstractNum w:abstractNumId="12" w15:restartNumberingAfterBreak="0">
+    <w:nsid w:val="7ED16BB6"/>
+    <w:multiLevelType w:val="hybridMultilevel"/>
+    <w:tmpl w:val="03DEBBCE"/>
+    <w:lvl w:ilvl="0" w:tplc="10090001">
+      <w:start w:val="1"/>
+      <w:numFmt w:val="bullet"/>
+      <w:lvlText w:val=""/>
+      <w:lvlJc w:val="left"/>
+      <w:pPr>
+        <w:ind w:left="720" w:hanging="360"/>
+      </w:pPr>
+      <w:rPr>
+        <w:rFonts w:ascii="Symbol" w:hAnsi="Symbol" w:hint="default"/>
+      </w:rPr>
+    </w:lvl>
+    <w:lvl w:ilvl="1" w:tplc="10090003">
+      <w:start w:val="1"/>
+      <w:numFmt w:val="bullet"/>
+      <w:lvlText w:val="o"/>
+      <w:lvlJc w:val="left"/>
+      <w:pPr>
+        <w:ind w:left="1440" w:hanging="360"/>
+      </w:pPr>
+      <w:rPr>
+        <w:rFonts w:ascii="Courier New" w:hAnsi="Courier New" w:cs="Courier New" w:hint="default"/>
+      </w:rPr>
+    </w:lvl>
+    <w:lvl w:ilvl="2" w:tplc="10090005" w:tentative="1">
+      <w:start w:val="1"/>
+      <w:numFmt w:val="bullet"/>
+      <w:lvlText w:val=""/>
+      <w:lvlJc w:val="left"/>
+      <w:pPr>
+        <w:ind w:left="2160" w:hanging="360"/>
+      </w:pPr>
+      <w:rPr>
+        <w:rFonts w:ascii="Wingdings" w:hAnsi="Wingdings" w:hint="default"/>
+      </w:rPr>
+    </w:lvl>
+    <w:lvl w:ilvl="3" w:tplc="10090001" w:tentative="1">
+      <w:start w:val="1"/>
+      <w:numFmt w:val="bullet"/>
+      <w:lvlText w:val=""/>
+      <w:lvlJc w:val="left"/>
+      <w:pPr>
+        <w:ind w:left="2880" w:hanging="360"/>
+      </w:pPr>
+      <w:rPr>
+        <w:rFonts w:ascii="Symbol" w:hAnsi="Symbol" w:hint="default"/>
+      </w:rPr>
+    </w:lvl>
+    <w:lvl w:ilvl="4" w:tplc="10090003" w:tentative="1">
+      <w:start w:val="1"/>
+      <w:numFmt w:val="bullet"/>
+      <w:lvlText w:val="o"/>
+      <w:lvlJc w:val="left"/>
+      <w:pPr>
+        <w:ind w:left="3600" w:hanging="360"/>
+      </w:pPr>
+      <w:rPr>
+        <w:rFonts w:ascii="Courier New" w:hAnsi="Courier New" w:cs="Courier New" w:hint="default"/>
+      </w:rPr>
+    </w:lvl>
+    <w:lvl w:ilvl="5" w:tplc="10090005" w:tentative="1">
+      <w:start w:val="1"/>
+      <w:numFmt w:val="bullet"/>
+      <w:lvlText w:val=""/>
+      <w:lvlJc w:val="left"/>
+      <w:pPr>
+        <w:ind w:left="4320" w:hanging="360"/>
+      </w:pPr>
+      <w:rPr>
+        <w:rFonts w:ascii="Wingdings" w:hAnsi="Wingdings" w:hint="default"/>
+      </w:rPr>
+    </w:lvl>
+    <w:lvl w:ilvl="6" w:tplc="10090001" w:tentative="1">
+      <w:start w:val="1"/>
+      <w:numFmt w:val="bullet"/>
+      <w:lvlText w:val=""/>
+      <w:lvlJc w:val="left"/>
+      <w:pPr>
+        <w:ind w:left="5040" w:hanging="360"/>
+      </w:pPr>
+      <w:rPr>
+        <w:rFonts w:ascii="Symbol" w:hAnsi="Symbol" w:hint="default"/>
+      </w:rPr>
+    </w:lvl>
+    <w:lvl w:ilvl="7" w:tplc="10090003" w:tentative="1">
+      <w:start w:val="1"/>
+      <w:numFmt w:val="bullet"/>
+      <w:lvlText w:val="o"/>
+      <w:lvlJc w:val="left"/>
+      <w:pPr>
+        <w:ind w:left="5760" w:hanging="360"/>
+      </w:pPr>
+      <w:rPr>
+        <w:rFonts w:ascii="Courier New" w:hAnsi="Courier New" w:cs="Courier New" w:hint="default"/>
+      </w:rPr>
+    </w:lvl>
+    <w:lvl w:ilvl="8" w:tplc="10090005" w:tentative="1">
+      <w:start w:val="1"/>
+      <w:numFmt w:val="bullet"/>
+      <w:lvlText w:val=""/>
+      <w:lvlJc w:val="left"/>
+      <w:pPr>
+        <w:ind w:left="6480" w:hanging="360"/>
+      </w:pPr>
+      <w:rPr>
+        <w:rFonts w:ascii="Wingdings" w:hAnsi="Wingdings" w:hint="default"/>
+      </w:rPr>
+    </w:lvl>
+  </w:abstractNum>
   <w:num w:numId="1" w16cid:durableId="2064986043">
+    <w:abstractNumId w:val="5"/>
+  </w:num>
+  <w:num w:numId="2" w16cid:durableId="1300571144">
+    <w:abstractNumId w:val="5"/>
+  </w:num>
+  <w:num w:numId="3" w16cid:durableId="563570785">
+    <w:abstractNumId w:val="5"/>
+  </w:num>
+  <w:num w:numId="4" w16cid:durableId="1567187015">
+    <w:abstractNumId w:val="5"/>
+  </w:num>
+  <w:num w:numId="5" w16cid:durableId="444741156">
+    <w:abstractNumId w:val="5"/>
+  </w:num>
+  <w:num w:numId="6" w16cid:durableId="495269810">
+    <w:abstractNumId w:val="5"/>
+  </w:num>
+  <w:num w:numId="7" w16cid:durableId="322661850">
+    <w:abstractNumId w:val="5"/>
+  </w:num>
+  <w:num w:numId="8" w16cid:durableId="659389758">
+    <w:abstractNumId w:val="5"/>
+  </w:num>
+  <w:num w:numId="9" w16cid:durableId="459686232">
+    <w:abstractNumId w:val="5"/>
+  </w:num>
+  <w:num w:numId="10" w16cid:durableId="1555771721">
+    <w:abstractNumId w:val="5"/>
+  </w:num>
+  <w:num w:numId="11" w16cid:durableId="78866278">
+    <w:abstractNumId w:val="5"/>
+  </w:num>
+  <w:num w:numId="12" w16cid:durableId="1843735686">
+    <w:abstractNumId w:val="5"/>
+  </w:num>
+  <w:num w:numId="13" w16cid:durableId="1756197977">
+    <w:abstractNumId w:val="5"/>
+  </w:num>
+  <w:num w:numId="14" w16cid:durableId="2071342555">
+    <w:abstractNumId w:val="5"/>
+  </w:num>
+  <w:num w:numId="15" w16cid:durableId="2055304929">
+    <w:abstractNumId w:val="5"/>
+  </w:num>
+  <w:num w:numId="16" w16cid:durableId="1496992405">
+    <w:abstractNumId w:val="5"/>
+  </w:num>
+  <w:num w:numId="17" w16cid:durableId="1547835325">
+    <w:abstractNumId w:val="5"/>
+  </w:num>
+  <w:num w:numId="18" w16cid:durableId="1577125208">
+    <w:abstractNumId w:val="5"/>
+  </w:num>
+  <w:num w:numId="19" w16cid:durableId="1847138053">
+    <w:abstractNumId w:val="6"/>
+  </w:num>
+  <w:num w:numId="20" w16cid:durableId="1783569253">
+    <w:abstractNumId w:val="1"/>
+  </w:num>
+  <w:num w:numId="21" w16cid:durableId="235629113">
+    <w:abstractNumId w:val="7"/>
+  </w:num>
+  <w:num w:numId="22" w16cid:durableId="132255892">
+    <w:abstractNumId w:val="3"/>
+  </w:num>
+  <w:num w:numId="23" w16cid:durableId="1674843216">
+    <w:abstractNumId w:val="8"/>
+  </w:num>
+  <w:num w:numId="24" w16cid:durableId="1372683834">
+    <w:abstractNumId w:val="11"/>
+  </w:num>
+  <w:num w:numId="25" w16cid:durableId="584455206">
     <w:abstractNumId w:val="2"/>
   </w:num>
-  <w:num w:numId="2" w16cid:durableId="1300571144">
-    <w:abstractNumId w:val="2"/>
-  </w:num>
-  <w:num w:numId="3" w16cid:durableId="563570785">
-    <w:abstractNumId w:val="2"/>
-  </w:num>
-  <w:num w:numId="4" w16cid:durableId="1567187015">
-    <w:abstractNumId w:val="2"/>
-  </w:num>
-  <w:num w:numId="5" w16cid:durableId="444741156">
-    <w:abstractNumId w:val="2"/>
-  </w:num>
-  <w:num w:numId="6" w16cid:durableId="495269810">
-    <w:abstractNumId w:val="2"/>
-  </w:num>
-  <w:num w:numId="7" w16cid:durableId="322661850">
-    <w:abstractNumId w:val="2"/>
-  </w:num>
-  <w:num w:numId="8" w16cid:durableId="659389758">
-    <w:abstractNumId w:val="2"/>
-  </w:num>
-  <w:num w:numId="9" w16cid:durableId="459686232">
-    <w:abstractNumId w:val="2"/>
-  </w:num>
-  <w:num w:numId="10" w16cid:durableId="1555771721">
-    <w:abstractNumId w:val="2"/>
-  </w:num>
-  <w:num w:numId="11" w16cid:durableId="78866278">
-    <w:abstractNumId w:val="2"/>
-  </w:num>
-  <w:num w:numId="12" w16cid:durableId="1843735686">
-    <w:abstractNumId w:val="2"/>
-  </w:num>
-  <w:num w:numId="13" w16cid:durableId="1756197977">
-    <w:abstractNumId w:val="2"/>
-  </w:num>
-  <w:num w:numId="14" w16cid:durableId="2071342555">
-    <w:abstractNumId w:val="2"/>
-  </w:num>
-  <w:num w:numId="15" w16cid:durableId="2055304929">
-    <w:abstractNumId w:val="2"/>
-  </w:num>
-  <w:num w:numId="16" w16cid:durableId="1496992405">
-    <w:abstractNumId w:val="2"/>
-  </w:num>
-  <w:num w:numId="17" w16cid:durableId="1547835325">
-    <w:abstractNumId w:val="2"/>
-  </w:num>
-  <w:num w:numId="18" w16cid:durableId="1577125208">
-    <w:abstractNumId w:val="2"/>
-  </w:num>
-  <w:num w:numId="19" w16cid:durableId="1847138053">
-    <w:abstractNumId w:val="3"/>
-  </w:num>
-  <w:num w:numId="20" w16cid:durableId="1783569253">
+  <w:num w:numId="26" w16cid:durableId="1771273778">
     <w:abstractNumId w:val="0"/>
   </w:num>
-  <w:num w:numId="21" w16cid:durableId="235629113">
+  <w:num w:numId="27" w16cid:durableId="1628320590">
+    <w:abstractNumId w:val="12"/>
+  </w:num>
+  <w:num w:numId="28" w16cid:durableId="1084182010">
     <w:abstractNumId w:val="4"/>
   </w:num>
-  <w:num w:numId="22" w16cid:durableId="132255892">
-    <w:abstractNumId w:val="1"/>
+  <w:num w:numId="29" w16cid:durableId="597369904">
+    <w:abstractNumId w:val="9"/>
   </w:num>
-  <w:num w:numId="23" w16cid:durableId="1674843216">
-    <w:abstractNumId w:val="5"/>
+  <w:num w:numId="30" w16cid:durableId="250621770">
+    <w:abstractNumId w:val="10"/>
   </w:num>
 </w:numbering>
 </file>
@@ -1641,7 +2529,6 @@
   <w:style w:type="character" w:default="1" w:styleId="DefaultParagraphFont">
     <w:name w:val="Default Paragraph Font"/>
     <w:uiPriority w:val="1"/>
-    <w:semiHidden/>
     <w:unhideWhenUsed/>
   </w:style>
   <w:style w:type="table" w:default="1" w:styleId="TableNormal">

</xml_diff>